<commit_message>
added python scripts and an attempt to source them through R.
</commit_message>
<xml_diff>
--- a/reports/Draft_expected_bed_usage_20200402.docx
+++ b/reports/Draft_expected_bed_usage_20200402.docx
@@ -71,17 +71,86 @@
       </w:pPr>
       <w:r>
         <w:rPr>
-          <w:rStyle w:val="CommentTok"/>
-        </w:rPr>
-        <w:t xml:space="preserve"># install.packages("reticulate")</w:t>
-      </w:r>
-      <w:r>
-        <w:br w:type="textWrapping"/>
-      </w:r>
-      <w:r>
-        <w:rPr>
           <w:rStyle w:val="KeywordTok"/>
         </w:rPr>
+        <w:t xml:space="preserve">install.packages</w:t>
+      </w:r>
+      <w:r>
+        <w:rPr>
+          <w:rStyle w:val="NormalTok"/>
+        </w:rPr>
+        <w:t xml:space="preserve">(</w:t>
+      </w:r>
+      <w:r>
+        <w:rPr>
+          <w:rStyle w:val="StringTok"/>
+        </w:rPr>
+        <w:t xml:space="preserve">"reticulate"</w:t>
+      </w:r>
+      <w:r>
+        <w:rPr>
+          <w:rStyle w:val="NormalTok"/>
+        </w:rPr>
+        <w:t xml:space="preserve">)</w:t>
+      </w:r>
+    </w:p>
+    <w:p>
+      <w:pPr>
+        <w:pStyle w:val="FirstParagraph"/>
+      </w:pPr>
+      <w:r>
+        <w:rPr>
+          <w:b/>
+        </w:rPr>
+        <w:t xml:space="preserve">MAKE SURE YOU HAVE NO OTHER INSTANCES OF RSTUDIO OPEN, AND MAKE SURE THAT YOU HAVE SAVED ALL OF YOUR WORK.</w:t>
+      </w:r>
+      <w:r>
+        <w:t xml:space="preserve"> </w:t>
+      </w:r>
+      <w:r>
+        <w:t xml:space="preserve">The first time we load this library, we are asked if we want to install</w:t>
+      </w:r>
+      <w:r>
+        <w:t xml:space="preserve"> </w:t>
+      </w:r>
+      <w:hyperlink r:id="rId21">
+        <w:r>
+          <w:rPr>
+            <w:rStyle w:val="Hyperlink"/>
+          </w:rPr>
+          <w:t xml:space="preserve">Miniconda</w:t>
+        </w:r>
+      </w:hyperlink>
+      <w:r>
+        <w:t xml:space="preserve">. We say yes. Unfortunately, the install from within RStudio isn’t perfect. At the end, you will see the message</w:t>
+      </w:r>
+      <w:r>
+        <w:t xml:space="preserve"> </w:t>
+      </w:r>
+      <w:r>
+        <w:t xml:space="preserve">“</w:t>
+      </w:r>
+      <w:r>
+        <w:t xml:space="preserve">Miniconda has been successfully installed at</w:t>
+      </w:r>
+      <w:r>
+        <w:t xml:space="preserve"> </w:t>
+      </w:r>
+      <w:r>
+        <w:t xml:space="preserve">”</w:t>
+      </w:r>
+      <w:r>
+        <w:t xml:space="preserve">. After that, you have to stop RStudio’s work by restarting.</w:t>
+      </w:r>
+    </w:p>
+    <w:p>
+      <w:pPr>
+        <w:pStyle w:val="SourceCode"/>
+      </w:pPr>
+      <w:r>
+        <w:rPr>
+          <w:rStyle w:val="KeywordTok"/>
+        </w:rPr>
         <w:t xml:space="preserve">library</w:t>
       </w:r>
       <w:r>
@@ -128,7 +197,7 @@
         <w:t xml:space="preserve"> np</w:t>
       </w:r>
       <w:r>
-        <w:br w:type="textWrapping"/>
+        <w:br/>
       </w:r>
       <w:r>
         <w:rPr>
@@ -194,18 +263,18 @@
         <w:rPr>
           <w:rStyle w:val="VerbatimChar"/>
         </w:rPr>
-        <w:t xml:space="preserve">## sys.version_info(major=2, minor=7, micro=16, releaselevel='final', serial=0)</w:t>
+        <w:t xml:space="preserve">## sys.version_info(major=3, minor=6, micro=10, releaselevel='final', serial=0)</w:t>
       </w:r>
     </w:p>
     <w:p>
       <w:pPr>
         <w:pStyle w:val="Heading2"/>
       </w:pPr>
-      <w:bookmarkStart w:id="21" w:name="r-markdown"/>
+      <w:bookmarkStart w:id="22" w:name="r-markdown"/>
       <w:r>
         <w:t xml:space="preserve">R Markdown</w:t>
       </w:r>
-      <w:bookmarkEnd w:id="21"/>
+      <w:bookmarkEnd w:id="22"/>
     </w:p>
     <w:p>
       <w:pPr>
@@ -217,7 +286,7 @@
       <w:r>
         <w:t xml:space="preserve"> </w:t>
       </w:r>
-      <w:hyperlink r:id="rId22">
+      <w:hyperlink r:id="rId23">
         <w:r>
           <w:rPr>
             <w:rStyle w:val="Hyperlink"/>
@@ -280,7 +349,7 @@
         <w:t xml:space="preserve">##      speed           dist       </w:t>
       </w:r>
       <w:r>
-        <w:br w:type="textWrapping"/>
+        <w:br/>
       </w:r>
       <w:r>
         <w:rPr>
@@ -289,7 +358,7 @@
         <w:t xml:space="preserve">##  Min.   : 4.0   Min.   :  2.00  </w:t>
       </w:r>
       <w:r>
-        <w:br w:type="textWrapping"/>
+        <w:br/>
       </w:r>
       <w:r>
         <w:rPr>
@@ -298,7 +367,7 @@
         <w:t xml:space="preserve">##  1st Qu.:12.0   1st Qu.: 26.00  </w:t>
       </w:r>
       <w:r>
-        <w:br w:type="textWrapping"/>
+        <w:br/>
       </w:r>
       <w:r>
         <w:rPr>
@@ -307,7 +376,7 @@
         <w:t xml:space="preserve">##  Median :15.0   Median : 36.00  </w:t>
       </w:r>
       <w:r>
-        <w:br w:type="textWrapping"/>
+        <w:br/>
       </w:r>
       <w:r>
         <w:rPr>
@@ -316,7 +385,7 @@
         <w:t xml:space="preserve">##  Mean   :15.4   Mean   : 42.98  </w:t>
       </w:r>
       <w:r>
-        <w:br w:type="textWrapping"/>
+        <w:br/>
       </w:r>
       <w:r>
         <w:rPr>
@@ -325,7 +394,7 @@
         <w:t xml:space="preserve">##  3rd Qu.:19.0   3rd Qu.: 56.00  </w:t>
       </w:r>
       <w:r>
-        <w:br w:type="textWrapping"/>
+        <w:br/>
       </w:r>
       <w:r>
         <w:rPr>
@@ -338,11 +407,11 @@
       <w:pPr>
         <w:pStyle w:val="Heading2"/>
       </w:pPr>
-      <w:bookmarkStart w:id="23" w:name="including-plots"/>
+      <w:bookmarkStart w:id="24" w:name="including-plots"/>
       <w:r>
         <w:t xml:space="preserve">Including Plots</w:t>
       </w:r>
-      <w:bookmarkEnd w:id="23"/>
+      <w:bookmarkEnd w:id="24"/>
     </w:p>
     <w:p>
       <w:pPr>
@@ -359,7 +428,7 @@
       <w:r>
         <w:drawing>
           <wp:inline>
-            <wp:extent cx="5334000" cy="4267200"/>
+            <wp:extent cx="4620126" cy="3696101"/>
             <wp:effectExtent b="0" l="0" r="0" t="0"/>
             <wp:docPr descr="" title="" id="1" name="Picture"/>
             <a:graphic>
@@ -372,7 +441,7 @@
                     </pic:cNvPicPr>
                   </pic:nvPicPr>
                   <pic:blipFill>
-                    <a:blip r:embed="rId24"/>
+                    <a:blip r:embed="rId25"/>
                     <a:stretch>
                       <a:fillRect/>
                     </a:stretch>
@@ -380,7 +449,7 @@
                   <pic:spPr bwMode="auto">
                     <a:xfrm>
                       <a:off x="0" y="0"/>
-                      <a:ext cx="5334000" cy="4267200"/>
+                      <a:ext cx="4620126" cy="3696101"/>
                     </a:xfrm>
                     <a:prstGeom prst="rect">
                       <a:avLst/>
@@ -453,109 +522,6 @@
 <file path=word/numbering.xml><?xml version="1.0" encoding="utf-8"?>
 <w:numbering xmlns:w="http://schemas.openxmlformats.org/wordprocessingml/2006/main">
   <w:abstractNum w:abstractNumId="990">
-    <w:nsid w:val="170cd2de"/>
-    <w:multiLevelType w:val="multilevel"/>
-    <w:lvl w:ilvl="0">
-      <w:numFmt w:val="bullet"/>
-      <w:lvlText w:val=" "/>
-      <w:lvlJc w:val="left"/>
-      <w:pPr>
-        <w:tabs>
-          <w:tab w:val="num" w:pos="0"/>
-        </w:tabs>
-        <w:ind w:left="480" w:hanging="480"/>
-      </w:pPr>
-    </w:lvl>
-    <w:lvl w:ilvl="1">
-      <w:numFmt w:val="bullet"/>
-      <w:lvlText w:val=" "/>
-      <w:lvlJc w:val="left"/>
-      <w:pPr>
-        <w:tabs>
-          <w:tab w:val="num" w:pos="720"/>
-        </w:tabs>
-        <w:ind w:left="1200" w:hanging="480"/>
-      </w:pPr>
-    </w:lvl>
-    <w:lvl w:ilvl="2">
-      <w:numFmt w:val="bullet"/>
-      <w:lvlText w:val=" "/>
-      <w:lvlJc w:val="left"/>
-      <w:pPr>
-        <w:tabs>
-          <w:tab w:val="num" w:pos="1440"/>
-        </w:tabs>
-        <w:ind w:left="1920" w:hanging="480"/>
-      </w:pPr>
-    </w:lvl>
-    <w:lvl w:ilvl="3">
-      <w:numFmt w:val="bullet"/>
-      <w:lvlText w:val=" "/>
-      <w:lvlJc w:val="left"/>
-      <w:pPr>
-        <w:tabs>
-          <w:tab w:val="num" w:pos="2160"/>
-        </w:tabs>
-        <w:ind w:left="2640" w:hanging="480"/>
-      </w:pPr>
-    </w:lvl>
-    <w:lvl w:ilvl="4">
-      <w:numFmt w:val="bullet"/>
-      <w:lvlText w:val=" "/>
-      <w:lvlJc w:val="left"/>
-      <w:pPr>
-        <w:tabs>
-          <w:tab w:val="num" w:pos="2880"/>
-        </w:tabs>
-        <w:ind w:left="3360" w:hanging="480"/>
-      </w:pPr>
-    </w:lvl>
-    <w:lvl w:ilvl="5">
-      <w:numFmt w:val="bullet"/>
-      <w:lvlText w:val=" "/>
-      <w:lvlJc w:val="left"/>
-      <w:pPr>
-        <w:tabs>
-          <w:tab w:val="num" w:pos="3600"/>
-        </w:tabs>
-        <w:ind w:left="4080" w:hanging="480"/>
-      </w:pPr>
-    </w:lvl>
-    <w:lvl w:ilvl="6">
-      <w:numFmt w:val="bullet"/>
-      <w:lvlText w:val=" "/>
-      <w:lvlJc w:val="left"/>
-      <w:pPr>
-        <w:tabs>
-          <w:tab w:val="num" w:pos="4320"/>
-        </w:tabs>
-        <w:ind w:left="4800" w:hanging="480"/>
-      </w:pPr>
-    </w:lvl>
-    <w:lvl w:ilvl="7">
-      <w:numFmt w:val="bullet"/>
-      <w:lvlText w:val=" "/>
-      <w:lvlJc w:val="left"/>
-      <w:pPr>
-        <w:tabs>
-          <w:tab w:val="num" w:pos="5040"/>
-        </w:tabs>
-        <w:ind w:left="5520" w:hanging="480"/>
-      </w:pPr>
-    </w:lvl>
-    <w:lvl w:ilvl="8">
-      <w:numFmt w:val="bullet"/>
-      <w:lvlText w:val=" "/>
-      <w:lvlJc w:val="left"/>
-      <w:pPr>
-        <w:tabs>
-          <w:tab w:val="num" w:pos="5760"/>
-        </w:tabs>
-        <w:ind w:left="6240" w:hanging="480"/>
-      </w:pPr>
-    </w:lvl>
-  </w:abstractNum>
-  <w:abstractNum w:abstractNumId="990">
     <w:nsid w:val="2c1ae401"/>
     <w:multiLevelType w:val="multilevel"/>
     <w:lvl w:ilvl="0">
@@ -658,9 +624,6 @@
       </w:pPr>
     </w:lvl>
   </w:abstractNum>
-  <w:num w:numId="1000">
-    <w:abstractNumId w:val="990"/>
-  </w:num>
   <w:num w:numId="1000">
     <w:abstractNumId w:val="990"/>
   </w:num>

</xml_diff>

<commit_message>
Attempt to run Anshul's python code from RStudio
</commit_message>
<xml_diff>
--- a/reports/Draft_expected_bed_usage_20200402.docx
+++ b/reports/Draft_expected_bed_usage_20200402.docx
@@ -174,54 +174,122 @@
       </w:pPr>
       <w:r>
         <w:rPr>
-          <w:rStyle w:val="ImportTok"/>
-        </w:rPr>
-        <w:t xml:space="preserve">import</w:t>
+          <w:rStyle w:val="CommentTok"/>
+        </w:rPr>
+        <w:t xml:space="preserve"># import numpy as np</w:t>
+      </w:r>
+      <w:r>
+        <w:br w:type="textWrapping"/>
+      </w:r>
+      <w:r>
+        <w:rPr>
+          <w:rStyle w:val="BuiltInTok"/>
+        </w:rPr>
+        <w:t xml:space="preserve">print</w:t>
       </w:r>
       <w:r>
         <w:rPr>
           <w:rStyle w:val="NormalTok"/>
         </w:rPr>
-        <w:t xml:space="preserve"> numpy </w:t>
-      </w:r>
-      <w:r>
-        <w:rPr>
-          <w:rStyle w:val="ImportTok"/>
-        </w:rPr>
-        <w:t xml:space="preserve">as</w:t>
+        <w:t xml:space="preserve">(</w:t>
+      </w:r>
+      <w:r>
+        <w:rPr>
+          <w:rStyle w:val="StringTok"/>
+        </w:rPr>
+        <w:t xml:space="preserve">"Hello, World"</w:t>
       </w:r>
       <w:r>
         <w:rPr>
           <w:rStyle w:val="NormalTok"/>
         </w:rPr>
-        <w:t xml:space="preserve"> np</w:t>
-      </w:r>
-      <w:r>
-        <w:br/>
-      </w:r>
-      <w:r>
-        <w:rPr>
-          <w:rStyle w:val="BuiltInTok"/>
-        </w:rPr>
-        <w:t xml:space="preserve">print</w:t>
-      </w:r>
-      <w:r>
-        <w:rPr>
-          <w:rStyle w:val="NormalTok"/>
-        </w:rPr>
-        <w:t xml:space="preserve">(</w:t>
-      </w:r>
+        <w:t xml:space="preserve">)</w:t>
+      </w:r>
+    </w:p>
+    <w:p>
+      <w:pPr>
+        <w:pStyle w:val="SourceCode"/>
+      </w:pPr>
+      <w:r>
+        <w:rPr>
+          <w:rStyle w:val="VerbatimChar"/>
+        </w:rPr>
+        <w:t xml:space="preserve">## Hello, World</w:t>
+      </w:r>
+    </w:p>
+    <w:p>
+      <w:pPr>
+        <w:pStyle w:val="FirstParagraph"/>
+      </w:pPr>
+      <w:r>
+        <w:t xml:space="preserve">To hide code and only show output, add the chunk option</w:t>
+      </w:r>
+      <w:r>
+        <w:t xml:space="preserve"> </w:t>
+      </w:r>
+      <w:r>
+        <w:rPr>
+          <w:rStyle w:val="VerbatimChar"/>
+        </w:rPr>
+        <w:t xml:space="preserve">echo = FALSE</w:t>
+      </w:r>
+      <w:r>
+        <w:t xml:space="preserve">:</w:t>
+      </w:r>
+    </w:p>
+    <w:p>
+      <w:pPr>
+        <w:pStyle w:val="SourceCode"/>
+      </w:pPr>
+      <w:r>
+        <w:rPr>
+          <w:rStyle w:val="VerbatimChar"/>
+        </w:rPr>
+        <w:t xml:space="preserve">## sys.version_info(major=2, minor=7, micro=16, releaselevel='final', serial=0)</w:t>
+      </w:r>
+    </w:p>
+    <w:p>
+      <w:pPr>
+        <w:pStyle w:val="Heading3"/>
+      </w:pPr>
+      <w:bookmarkStart w:id="22" w:name="return-to-r-code"/>
+      <w:r>
+        <w:t xml:space="preserve">Return to R Code</w:t>
+      </w:r>
+      <w:bookmarkEnd w:id="22"/>
+    </w:p>
+    <w:p>
+      <w:pPr>
+        <w:pStyle w:val="FirstParagraph"/>
+      </w:pPr>
+      <w:r>
+        <w:t xml:space="preserve">Right now, if we were running this code interactively, then our prompt is a python prompt. We get back to R by calling a code chunk with R again. Also, we could use the python command</w:t>
+      </w:r>
+      <w:r>
+        <w:t xml:space="preserve"> </w:t>
+      </w:r>
+      <w:r>
+        <w:rPr>
+          <w:rStyle w:val="VerbatimChar"/>
+        </w:rPr>
+        <w:t xml:space="preserve">quit</w:t>
+      </w:r>
+      <w:r>
+        <w:t xml:space="preserve"> </w:t>
+      </w:r>
+      <w:r>
+        <w:t xml:space="preserve">(with no parentheses) to escape the python command prompt.</w:t>
+      </w:r>
+    </w:p>
+    <w:p>
+      <w:pPr>
+        <w:pStyle w:val="SourceCode"/>
+      </w:pPr>
       <w:r>
         <w:rPr>
           <w:rStyle w:val="StringTok"/>
         </w:rPr>
-        <w:t xml:space="preserve">"Hello, World"</w:t>
-      </w:r>
-      <w:r>
-        <w:rPr>
-          <w:rStyle w:val="NormalTok"/>
-        </w:rPr>
-        <w:t xml:space="preserve">)</w:t>
+        <w:t xml:space="preserve">"And we're back"</w:t>
       </w:r>
     </w:p>
     <w:p>
@@ -232,61 +300,30 @@
         <w:rPr>
           <w:rStyle w:val="VerbatimChar"/>
         </w:rPr>
-        <w:t xml:space="preserve">## Hello, World</w:t>
-      </w:r>
+        <w:t xml:space="preserve">## [1] "And we're back"</w:t>
+      </w:r>
+    </w:p>
+    <w:p>
+      <w:pPr>
+        <w:pStyle w:val="Heading2"/>
+      </w:pPr>
+      <w:bookmarkStart w:id="23" w:name="r-markdown"/>
+      <w:r>
+        <w:t xml:space="preserve">R Markdown</w:t>
+      </w:r>
+      <w:bookmarkEnd w:id="23"/>
     </w:p>
     <w:p>
       <w:pPr>
         <w:pStyle w:val="FirstParagraph"/>
       </w:pPr>
       <w:r>
-        <w:t xml:space="preserve">To hide code and only show output, add the chunk option</w:t>
+        <w:t xml:space="preserve">This is an R Markdown document. Markdown is a simple formatting syntax for authoring HTML, PDF, and MS Word documents. For more details on using R Markdown see</w:t>
       </w:r>
       <w:r>
         <w:t xml:space="preserve"> </w:t>
       </w:r>
-      <w:r>
-        <w:rPr>
-          <w:rStyle w:val="VerbatimChar"/>
-        </w:rPr>
-        <w:t xml:space="preserve">echo = FALSE</w:t>
-      </w:r>
-      <w:r>
-        <w:t xml:space="preserve">:</w:t>
-      </w:r>
-    </w:p>
-    <w:p>
-      <w:pPr>
-        <w:pStyle w:val="SourceCode"/>
-      </w:pPr>
-      <w:r>
-        <w:rPr>
-          <w:rStyle w:val="VerbatimChar"/>
-        </w:rPr>
-        <w:t xml:space="preserve">## sys.version_info(major=3, minor=6, micro=10, releaselevel='final', serial=0)</w:t>
-      </w:r>
-    </w:p>
-    <w:p>
-      <w:pPr>
-        <w:pStyle w:val="Heading2"/>
-      </w:pPr>
-      <w:bookmarkStart w:id="22" w:name="r-markdown"/>
-      <w:r>
-        <w:t xml:space="preserve">R Markdown</w:t>
-      </w:r>
-      <w:bookmarkEnd w:id="22"/>
-    </w:p>
-    <w:p>
-      <w:pPr>
-        <w:pStyle w:val="FirstParagraph"/>
-      </w:pPr>
-      <w:r>
-        <w:t xml:space="preserve">This is an R Markdown document. Markdown is a simple formatting syntax for authoring HTML, PDF, and MS Word documents. For more details on using R Markdown see</w:t>
-      </w:r>
-      <w:r>
-        <w:t xml:space="preserve"> </w:t>
-      </w:r>
-      <w:hyperlink r:id="rId23">
+      <w:hyperlink r:id="rId24">
         <w:r>
           <w:rPr>
             <w:rStyle w:val="Hyperlink"/>
@@ -349,7 +386,7 @@
         <w:t xml:space="preserve">##      speed           dist       </w:t>
       </w:r>
       <w:r>
-        <w:br/>
+        <w:br w:type="textWrapping"/>
       </w:r>
       <w:r>
         <w:rPr>
@@ -358,7 +395,7 @@
         <w:t xml:space="preserve">##  Min.   : 4.0   Min.   :  2.00  </w:t>
       </w:r>
       <w:r>
-        <w:br/>
+        <w:br w:type="textWrapping"/>
       </w:r>
       <w:r>
         <w:rPr>
@@ -367,7 +404,7 @@
         <w:t xml:space="preserve">##  1st Qu.:12.0   1st Qu.: 26.00  </w:t>
       </w:r>
       <w:r>
-        <w:br/>
+        <w:br w:type="textWrapping"/>
       </w:r>
       <w:r>
         <w:rPr>
@@ -376,7 +413,7 @@
         <w:t xml:space="preserve">##  Median :15.0   Median : 36.00  </w:t>
       </w:r>
       <w:r>
-        <w:br/>
+        <w:br w:type="textWrapping"/>
       </w:r>
       <w:r>
         <w:rPr>
@@ -385,7 +422,7 @@
         <w:t xml:space="preserve">##  Mean   :15.4   Mean   : 42.98  </w:t>
       </w:r>
       <w:r>
-        <w:br/>
+        <w:br w:type="textWrapping"/>
       </w:r>
       <w:r>
         <w:rPr>
@@ -394,7 +431,7 @@
         <w:t xml:space="preserve">##  3rd Qu.:19.0   3rd Qu.: 56.00  </w:t>
       </w:r>
       <w:r>
-        <w:br/>
+        <w:br w:type="textWrapping"/>
       </w:r>
       <w:r>
         <w:rPr>
@@ -407,11 +444,11 @@
       <w:pPr>
         <w:pStyle w:val="Heading2"/>
       </w:pPr>
-      <w:bookmarkStart w:id="24" w:name="including-plots"/>
+      <w:bookmarkStart w:id="25" w:name="including-plots"/>
       <w:r>
         <w:t xml:space="preserve">Including Plots</w:t>
       </w:r>
-      <w:bookmarkEnd w:id="24"/>
+      <w:bookmarkEnd w:id="25"/>
     </w:p>
     <w:p>
       <w:pPr>
@@ -428,7 +465,7 @@
       <w:r>
         <w:drawing>
           <wp:inline>
-            <wp:extent cx="4620126" cy="3696101"/>
+            <wp:extent cx="5334000" cy="4267200"/>
             <wp:effectExtent b="0" l="0" r="0" t="0"/>
             <wp:docPr descr="" title="" id="1" name="Picture"/>
             <a:graphic>
@@ -441,7 +478,7 @@
                     </pic:cNvPicPr>
                   </pic:nvPicPr>
                   <pic:blipFill>
-                    <a:blip r:embed="rId25"/>
+                    <a:blip r:embed="rId26"/>
                     <a:stretch>
                       <a:fillRect/>
                     </a:stretch>
@@ -449,7 +486,7 @@
                   <pic:spPr bwMode="auto">
                     <a:xfrm>
                       <a:off x="0" y="0"/>
-                      <a:ext cx="4620126" cy="3696101"/>
+                      <a:ext cx="5334000" cy="4267200"/>
                     </a:xfrm>
                     <a:prstGeom prst="rect">
                       <a:avLst/>
@@ -522,6 +559,109 @@
 <file path=word/numbering.xml><?xml version="1.0" encoding="utf-8"?>
 <w:numbering xmlns:w="http://schemas.openxmlformats.org/wordprocessingml/2006/main">
   <w:abstractNum w:abstractNumId="990">
+    <w:nsid w:val="170cd2de"/>
+    <w:multiLevelType w:val="multilevel"/>
+    <w:lvl w:ilvl="0">
+      <w:numFmt w:val="bullet"/>
+      <w:lvlText w:val=" "/>
+      <w:lvlJc w:val="left"/>
+      <w:pPr>
+        <w:tabs>
+          <w:tab w:val="num" w:pos="0"/>
+        </w:tabs>
+        <w:ind w:left="480" w:hanging="480"/>
+      </w:pPr>
+    </w:lvl>
+    <w:lvl w:ilvl="1">
+      <w:numFmt w:val="bullet"/>
+      <w:lvlText w:val=" "/>
+      <w:lvlJc w:val="left"/>
+      <w:pPr>
+        <w:tabs>
+          <w:tab w:val="num" w:pos="720"/>
+        </w:tabs>
+        <w:ind w:left="1200" w:hanging="480"/>
+      </w:pPr>
+    </w:lvl>
+    <w:lvl w:ilvl="2">
+      <w:numFmt w:val="bullet"/>
+      <w:lvlText w:val=" "/>
+      <w:lvlJc w:val="left"/>
+      <w:pPr>
+        <w:tabs>
+          <w:tab w:val="num" w:pos="1440"/>
+        </w:tabs>
+        <w:ind w:left="1920" w:hanging="480"/>
+      </w:pPr>
+    </w:lvl>
+    <w:lvl w:ilvl="3">
+      <w:numFmt w:val="bullet"/>
+      <w:lvlText w:val=" "/>
+      <w:lvlJc w:val="left"/>
+      <w:pPr>
+        <w:tabs>
+          <w:tab w:val="num" w:pos="2160"/>
+        </w:tabs>
+        <w:ind w:left="2640" w:hanging="480"/>
+      </w:pPr>
+    </w:lvl>
+    <w:lvl w:ilvl="4">
+      <w:numFmt w:val="bullet"/>
+      <w:lvlText w:val=" "/>
+      <w:lvlJc w:val="left"/>
+      <w:pPr>
+        <w:tabs>
+          <w:tab w:val="num" w:pos="2880"/>
+        </w:tabs>
+        <w:ind w:left="3360" w:hanging="480"/>
+      </w:pPr>
+    </w:lvl>
+    <w:lvl w:ilvl="5">
+      <w:numFmt w:val="bullet"/>
+      <w:lvlText w:val=" "/>
+      <w:lvlJc w:val="left"/>
+      <w:pPr>
+        <w:tabs>
+          <w:tab w:val="num" w:pos="3600"/>
+        </w:tabs>
+        <w:ind w:left="4080" w:hanging="480"/>
+      </w:pPr>
+    </w:lvl>
+    <w:lvl w:ilvl="6">
+      <w:numFmt w:val="bullet"/>
+      <w:lvlText w:val=" "/>
+      <w:lvlJc w:val="left"/>
+      <w:pPr>
+        <w:tabs>
+          <w:tab w:val="num" w:pos="4320"/>
+        </w:tabs>
+        <w:ind w:left="4800" w:hanging="480"/>
+      </w:pPr>
+    </w:lvl>
+    <w:lvl w:ilvl="7">
+      <w:numFmt w:val="bullet"/>
+      <w:lvlText w:val=" "/>
+      <w:lvlJc w:val="left"/>
+      <w:pPr>
+        <w:tabs>
+          <w:tab w:val="num" w:pos="5040"/>
+        </w:tabs>
+        <w:ind w:left="5520" w:hanging="480"/>
+      </w:pPr>
+    </w:lvl>
+    <w:lvl w:ilvl="8">
+      <w:numFmt w:val="bullet"/>
+      <w:lvlText w:val=" "/>
+      <w:lvlJc w:val="left"/>
+      <w:pPr>
+        <w:tabs>
+          <w:tab w:val="num" w:pos="5760"/>
+        </w:tabs>
+        <w:ind w:left="6240" w:hanging="480"/>
+      </w:pPr>
+    </w:lvl>
+  </w:abstractNum>
+  <w:abstractNum w:abstractNumId="990">
     <w:nsid w:val="2c1ae401"/>
     <w:multiLevelType w:val="multilevel"/>
     <w:lvl w:ilvl="0">
@@ -624,6 +764,9 @@
       </w:pPr>
     </w:lvl>
   </w:abstractNum>
+  <w:num w:numId="1000">
+    <w:abstractNumId w:val="990"/>
+  </w:num>
   <w:num w:numId="1000">
     <w:abstractNumId w:val="990"/>
   </w:num>

</xml_diff>